<commit_message>
Add new images to product number 1 in Over-Ear_Headphones
</commit_message>
<xml_diff>
--- a/admin/inc/images/electronics/portable_sound_&_vision/accessories/headphone,earbuds&accessories/headphones&earbuds/Over-Ear_Headphones/all Over-Ear Headphones.docx
+++ b/admin/inc/images/electronics/portable_sound_&_vision/accessories/headphone,earbuds&accessories/headphones&earbuds/Over-Ear_Headphones/all Over-Ear Headphones.docx
@@ -66,42 +66,42 @@
                 <w:szCs w:val="26"/>
               </w:rPr>
             </w:pPr>
-            <w:proofErr w:type="spellStart"/>
-            <w:r>
-              <w:rPr>
-                <w:rFonts w:ascii="Leelawadee" w:hAnsi="Leelawadee" w:cs="Leelawadee"/>
-                <w:sz w:val="26"/>
-                <w:szCs w:val="26"/>
-              </w:rPr>
-              <w:t>Odaban</w:t>
-            </w:r>
-            <w:proofErr w:type="spellEnd"/>
-            <w:r>
-              <w:rPr>
-                <w:rFonts w:ascii="Leelawadee" w:hAnsi="Leelawadee" w:cs="Leelawadee"/>
-                <w:sz w:val="26"/>
-                <w:szCs w:val="26"/>
-              </w:rPr>
-              <w:t xml:space="preserve"> F2 RGB Gaming Headset features 7.1 Surround Sound, a noise-cancelling microphone, and LED lights. This over-ear headset is com</w:t>
-            </w:r>
-            <w:r>
-              <w:rPr>
-                <w:rFonts w:ascii="Leelawadee" w:hAnsi="Leelawadee" w:cs="Leelawadee"/>
-                <w:sz w:val="26"/>
-                <w:szCs w:val="26"/>
-              </w:rPr>
-              <w:t>patible with multiple platforms</w:t>
-            </w:r>
-          </w:p>
-          <w:p>
-            <w:pPr>
-              <w:spacing w:line="276" w:lineRule="auto"/>
-              <w:rPr>
-                <w:rFonts w:ascii="Leelawadee" w:hAnsi="Leelawadee" w:cs="Leelawadee"/>
-                <w:sz w:val="26"/>
-                <w:szCs w:val="26"/>
-              </w:rPr>
-            </w:pPr>
+            <w:r>
+              <w:rPr>
+                <w:rFonts w:ascii="Leelawadee" w:hAnsi="Leelawadee" w:cs="Leelawadee"/>
+                <w:sz w:val="26"/>
+                <w:szCs w:val="26"/>
+              </w:rPr>
+              <w:t xml:space="preserve">Beats Studio Pro - Wireless Bluetooth Noise Cancelling Headphones - Personalized Spatial Audio, USB-C Lossless Audio, Apple &amp; Android Compatibility, Up to 40 Hours Battery Life </w:t>
+            </w:r>
+            <w:r>
+              <w:rPr>
+                <w:rFonts w:ascii="Leelawadee" w:hAnsi="Leelawadee" w:cs="Leelawadee"/>
+                <w:sz w:val="26"/>
+                <w:szCs w:val="26"/>
+              </w:rPr>
+              <w:t>–</w:t>
+            </w:r>
+            <w:r>
+              <w:rPr>
+                <w:rFonts w:ascii="Leelawadee" w:hAnsi="Leelawadee" w:cs="Leelawadee"/>
+                <w:sz w:val="26"/>
+                <w:szCs w:val="26"/>
+              </w:rPr>
+              <w:t xml:space="preserve"> Sandstone</w:t>
+            </w:r>
+          </w:p>
+          <w:p>
+            <w:pPr>
+              <w:spacing w:line="276" w:lineRule="auto"/>
+              <w:rPr>
+                <w:rFonts w:ascii="Leelawadee" w:hAnsi="Leelawadee" w:cs="Leelawadee"/>
+                <w:sz w:val="26"/>
+                <w:szCs w:val="26"/>
+              </w:rPr>
+            </w:pPr>
+            <w:bookmarkStart w:id="0" w:name="_GoBack"/>
+            <w:bookmarkEnd w:id="0"/>
           </w:p>
           <w:p>
             <w:pPr>
@@ -2995,17 +2995,7 @@
                 <w:sz w:val="26"/>
                 <w:szCs w:val="26"/>
               </w:rPr>
-              <w:t>Comfortable Design: Made with skin-friendly protein material, these head</w:t>
-            </w:r>
-            <w:bookmarkStart w:id="0" w:name="_GoBack"/>
-            <w:bookmarkEnd w:id="0"/>
-            <w:r>
-              <w:rPr>
-                <w:rFonts w:ascii="Leelawadee" w:hAnsi="Leelawadee" w:cs="Leelawadee"/>
-                <w:sz w:val="26"/>
-                <w:szCs w:val="26"/>
-              </w:rPr>
-              <w:t>phones offer a soft, comfortable fit, allowing for extended wear without discomfort.</w:t>
+              <w:t>Comfortable Design: Made with skin-friendly protein material, these headphones offer a soft, comfortable fit, allowing for extended wear without discomfort.</w:t>
             </w:r>
           </w:p>
           <w:p>
@@ -4277,7 +4267,7 @@
 </file>
 
 <file path=customXml/itemProps1.xml><?xml version="1.0" encoding="utf-8"?>
-<ds:datastoreItem xmlns:ds="http://schemas.openxmlformats.org/officeDocument/2006/customXml" ds:itemID="{040F51EC-F9BE-4AC8-86D5-A510C4C230B3}">
+<ds:datastoreItem xmlns:ds="http://schemas.openxmlformats.org/officeDocument/2006/customXml" ds:itemID="{410A68A8-DDE0-45AF-8143-4B84B1884EE7}">
   <ds:schemaRefs>
     <ds:schemaRef ds:uri="http://schemas.openxmlformats.org/officeDocument/2006/bibliography"/>
   </ds:schemaRefs>

</xml_diff>

<commit_message>
Add new images to product number 4 in Over-Ear_Headphones
</commit_message>
<xml_diff>
--- a/admin/inc/images/electronics/portable_sound_&_vision/accessories/headphone,earbuds&accessories/headphones&earbuds/Over-Ear_Headphones/all Over-Ear Headphones.docx
+++ b/admin/inc/images/electronics/portable_sound_&_vision/accessories/headphone,earbuds&accessories/headphones&earbuds/Over-Ear_Headphones/all Over-Ear Headphones.docx
@@ -18,9 +18,9 @@
         <w:tblLook w:val="04A0" w:firstRow="1" w:lastRow="0" w:firstColumn="1" w:lastColumn="0" w:noHBand="0" w:noVBand="1"/>
       </w:tblPr>
       <w:tblGrid>
-        <w:gridCol w:w="609"/>
-        <w:gridCol w:w="8204"/>
-        <w:gridCol w:w="7030"/>
+        <w:gridCol w:w="675"/>
+        <w:gridCol w:w="6839"/>
+        <w:gridCol w:w="8329"/>
       </w:tblGrid>
       <w:tr>
         <w:tc>
@@ -100,8 +100,6 @@
                 <w:szCs w:val="26"/>
               </w:rPr>
             </w:pPr>
-            <w:bookmarkStart w:id="0" w:name="_GoBack"/>
-            <w:bookmarkEnd w:id="0"/>
           </w:p>
           <w:p>
             <w:pPr>
@@ -519,41 +517,133 @@
                 <w:sz w:val="26"/>
                 <w:szCs w:val="26"/>
               </w:rPr>
-              <w:t>-</w:t>
-            </w:r>
-            <w:r>
-              <w:rPr>
-                <w:rFonts w:ascii="Leelawadee" w:hAnsi="Leelawadee" w:cs="Leelawadee"/>
-                <w:sz w:val="26"/>
-                <w:szCs w:val="26"/>
-              </w:rPr>
-              <w:t>Computer Accessories</w:t>
-            </w:r>
-          </w:p>
-          <w:p>
-            <w:pPr>
-              <w:spacing w:line="276" w:lineRule="auto"/>
-              <w:rPr>
-                <w:rFonts w:ascii="Leelawadee" w:hAnsi="Leelawadee" w:cs="Leelawadee"/>
-                <w:sz w:val="26"/>
-                <w:szCs w:val="26"/>
-              </w:rPr>
-            </w:pPr>
-            <w:r>
-              <w:rPr>
-                <w:rFonts w:ascii="Leelawadee" w:hAnsi="Leelawadee" w:cs="Leelawadee"/>
-                <w:sz w:val="26"/>
-                <w:szCs w:val="26"/>
-              </w:rPr>
-              <w:t>-</w:t>
-            </w:r>
-            <w:r>
-              <w:rPr>
-                <w:rFonts w:ascii="Leelawadee" w:hAnsi="Leelawadee" w:cs="Leelawadee"/>
-                <w:sz w:val="26"/>
-                <w:szCs w:val="26"/>
-              </w:rPr>
-              <w:t>Lightweight</w:t>
+              <w:t>BEATS' CUSTOM ACOUSTIC PLATFORM delivers rich, immersive sound whether you’re listening to music or taking calls.</w:t>
+            </w:r>
+          </w:p>
+          <w:p>
+            <w:pPr>
+              <w:spacing w:line="276" w:lineRule="auto"/>
+              <w:rPr>
+                <w:rFonts w:ascii="Leelawadee" w:hAnsi="Leelawadee" w:cs="Leelawadee"/>
+                <w:sz w:val="26"/>
+                <w:szCs w:val="26"/>
+              </w:rPr>
+            </w:pPr>
+            <w:r>
+              <w:rPr>
+                <w:rFonts w:ascii="Leelawadee" w:hAnsi="Leelawadee" w:cs="Leelawadee"/>
+                <w:sz w:val="26"/>
+                <w:szCs w:val="26"/>
+              </w:rPr>
+              <w:t>LOSSLESS AUDIO via USB-C plus three distinct built-in sound profiles to enhance your listening experience</w:t>
+            </w:r>
+          </w:p>
+          <w:p>
+            <w:pPr>
+              <w:spacing w:line="276" w:lineRule="auto"/>
+              <w:rPr>
+                <w:rFonts w:ascii="Leelawadee" w:hAnsi="Leelawadee" w:cs="Leelawadee"/>
+                <w:sz w:val="26"/>
+                <w:szCs w:val="26"/>
+              </w:rPr>
+            </w:pPr>
+            <w:r>
+              <w:rPr>
+                <w:rFonts w:ascii="Leelawadee" w:hAnsi="Leelawadee" w:cs="Leelawadee"/>
+                <w:sz w:val="26"/>
+                <w:szCs w:val="26"/>
+              </w:rPr>
+              <w:t>HEAR WHAT YOU WANT with two distinct listening modes: fully-adaptive Active Noise Cancelling (ANC) and Transparency mode</w:t>
+            </w:r>
+          </w:p>
+          <w:p>
+            <w:pPr>
+              <w:spacing w:line="276" w:lineRule="auto"/>
+              <w:rPr>
+                <w:rFonts w:ascii="Leelawadee" w:hAnsi="Leelawadee" w:cs="Leelawadee"/>
+                <w:sz w:val="26"/>
+                <w:szCs w:val="26"/>
+              </w:rPr>
+            </w:pPr>
+            <w:r>
+              <w:rPr>
+                <w:rFonts w:ascii="Leelawadee" w:hAnsi="Leelawadee" w:cs="Leelawadee"/>
+                <w:sz w:val="26"/>
+                <w:szCs w:val="26"/>
+              </w:rPr>
+              <w:t>ENHANCED COMPATIBILITY with one-touch pairing and a robust set of native Apple and Android features</w:t>
+            </w:r>
+          </w:p>
+          <w:p>
+            <w:pPr>
+              <w:spacing w:line="276" w:lineRule="auto"/>
+              <w:rPr>
+                <w:rFonts w:ascii="Leelawadee" w:hAnsi="Leelawadee" w:cs="Leelawadee"/>
+                <w:sz w:val="26"/>
+                <w:szCs w:val="26"/>
+              </w:rPr>
+            </w:pPr>
+            <w:r>
+              <w:rPr>
+                <w:rFonts w:ascii="Leelawadee" w:hAnsi="Leelawadee" w:cs="Leelawadee"/>
+                <w:sz w:val="26"/>
+                <w:szCs w:val="26"/>
+              </w:rPr>
+              <w:t>PERSONALIZED SPATIAL AUDIO with dynamic head tracking place you at the center of an immersive 360-degree listening experience</w:t>
+            </w:r>
+          </w:p>
+          <w:p>
+            <w:pPr>
+              <w:spacing w:line="276" w:lineRule="auto"/>
+              <w:rPr>
+                <w:rFonts w:ascii="Leelawadee" w:hAnsi="Leelawadee" w:cs="Leelawadee"/>
+                <w:sz w:val="26"/>
+                <w:szCs w:val="26"/>
+              </w:rPr>
+            </w:pPr>
+            <w:r>
+              <w:rPr>
+                <w:rFonts w:ascii="Leelawadee" w:hAnsi="Leelawadee" w:cs="Leelawadee"/>
+                <w:sz w:val="26"/>
+                <w:szCs w:val="26"/>
+              </w:rPr>
+              <w:t xml:space="preserve">LONGER LISTENING - Up to 40 </w:t>
+            </w:r>
+            <w:proofErr w:type="gramStart"/>
+            <w:r>
+              <w:rPr>
+                <w:rFonts w:ascii="Leelawadee" w:hAnsi="Leelawadee" w:cs="Leelawadee"/>
+                <w:sz w:val="26"/>
+                <w:szCs w:val="26"/>
+              </w:rPr>
+              <w:t>hours</w:t>
+            </w:r>
+            <w:proofErr w:type="gramEnd"/>
+            <w:r>
+              <w:rPr>
+                <w:rFonts w:ascii="Leelawadee" w:hAnsi="Leelawadee" w:cs="Leelawadee"/>
+                <w:sz w:val="26"/>
+                <w:szCs w:val="26"/>
+              </w:rPr>
+              <w:t xml:space="preserve"> total battery life. A 10-minute Fast Fuel charge provides up to 4 hours of additional playback.</w:t>
+            </w:r>
+          </w:p>
+          <w:p>
+            <w:pPr>
+              <w:spacing w:line="276" w:lineRule="auto"/>
+              <w:rPr>
+                <w:rFonts w:ascii="Leelawadee" w:hAnsi="Leelawadee" w:cs="Leelawadee"/>
+                <w:sz w:val="26"/>
+                <w:szCs w:val="26"/>
+              </w:rPr>
+            </w:pPr>
+            <w:r>
+              <w:rPr>
+                <w:rFonts w:ascii="Leelawadee" w:hAnsi="Leelawadee" w:cs="Leelawadee"/>
+                <w:sz w:val="26"/>
+                <w:szCs w:val="26"/>
+              </w:rPr>
+              <w:t>LOUD AND CLEAR - Voice-targeting mics precisely filter background noise for crisp, clear call performance</w:t>
             </w:r>
           </w:p>
         </w:tc>
@@ -614,7 +704,16 @@
                 <w:sz w:val="26"/>
                 <w:szCs w:val="26"/>
               </w:rPr>
-              <w:t xml:space="preserve">ABKONCORE PC Headset features dynamic sensory and noise-cancelling microphone technology, 7.1 surround sound, mute controls, and LED RGB lighting, making it ideal for work-from-home on PC, laptop, or Mac. (B780 </w:t>
+              <w:t xml:space="preserve">ABKONCORE PC Headset features dynamic sensory and noise-cancelling microphone technology, 7.1 surround sound, mute controls, and LED RGB lighting, making it </w:t>
+            </w:r>
+            <w:r>
+              <w:rPr>
+                <w:rFonts w:ascii="Leelawadee" w:hAnsi="Leelawadee" w:cs="Leelawadee"/>
+                <w:sz w:val="26"/>
+                <w:szCs w:val="26"/>
+              </w:rPr>
+              <w:lastRenderedPageBreak/>
+              <w:t xml:space="preserve">ideal for work-from-home on PC, laptop, or Mac. (B780 </w:t>
             </w:r>
             <w:proofErr w:type="spellStart"/>
             <w:r>
@@ -740,6 +839,7 @@
                 <w:sz w:val="26"/>
                 <w:szCs w:val="26"/>
               </w:rPr>
+              <w:lastRenderedPageBreak/>
               <w:t>EGP675.00</w:t>
             </w:r>
           </w:p>
@@ -810,6 +910,7 @@
                 <w:sz w:val="26"/>
                 <w:szCs w:val="26"/>
               </w:rPr>
+              <w:lastRenderedPageBreak/>
               <w:t xml:space="preserve">Headphones Ear Placement: </w:t>
             </w:r>
             <w:r>
@@ -1085,16 +1186,7 @@
                 <w:sz w:val="26"/>
                 <w:szCs w:val="26"/>
               </w:rPr>
-              <w:t xml:space="preserve">Gaming Evolution: 7.1 Surround Sound: Equipped with 50mm high-precision neodymium audio drivers, this </w:t>
-            </w:r>
-            <w:r>
-              <w:rPr>
-                <w:rFonts w:ascii="Leelawadee" w:hAnsi="Leelawadee" w:cs="Leelawadee"/>
-                <w:sz w:val="26"/>
-                <w:szCs w:val="26"/>
-              </w:rPr>
-              <w:lastRenderedPageBreak/>
-              <w:t>headset delivers immersive 7.1 surround sound. Experience a wide sound field with clear bass, midrange, and treble, allowing you to detect footsteps, dialogue, and explosive rumbles in the game.</w:t>
+              <w:t>Gaming Evolution: 7.1 Surround Sound: Equipped with 50mm high-precision neodymium audio drivers, this headset delivers immersive 7.1 surround sound. Experience a wide sound field with clear bass, midrange, and treble, allowing you to detect footsteps, dialogue, and explosive rumbles in the game.</w:t>
             </w:r>
           </w:p>
           <w:p>
@@ -1171,7 +1263,16 @@
                 <w:sz w:val="26"/>
                 <w:szCs w:val="26"/>
               </w:rPr>
-              <w:t>RGB Brilliance for Visual Delight: Immerse yourself in captivating visuals with RGB LED effects that enhance your gameplay. The dynamic colors and gaming-inspired design create an exciting illumination that elevates the thrill of your gaming sessions.</w:t>
+              <w:t xml:space="preserve">RGB Brilliance for Visual Delight: Immerse yourself in captivating </w:t>
+            </w:r>
+            <w:r>
+              <w:rPr>
+                <w:rFonts w:ascii="Leelawadee" w:hAnsi="Leelawadee" w:cs="Leelawadee"/>
+                <w:sz w:val="26"/>
+                <w:szCs w:val="26"/>
+              </w:rPr>
+              <w:lastRenderedPageBreak/>
+              <w:t>visuals with RGB LED effects that enhance your gameplay. The dynamic colors and gaming-inspired design create an exciting illumination that elevates the thrill of your gaming sessions.</w:t>
             </w:r>
           </w:p>
         </w:tc>
@@ -1234,147 +1335,8 @@
                 <w:sz w:val="26"/>
                 <w:szCs w:val="26"/>
               </w:rPr>
-              <w:t xml:space="preserve">SD-705 </w:t>
-            </w:r>
-            <w:proofErr w:type="spellStart"/>
-            <w:r>
-              <w:rPr>
-                <w:rFonts w:ascii="Leelawadee" w:hAnsi="Leelawadee" w:cs="Leelawadee"/>
-                <w:sz w:val="26"/>
-                <w:szCs w:val="26"/>
-              </w:rPr>
-              <w:t>Sodo</w:t>
-            </w:r>
-            <w:proofErr w:type="spellEnd"/>
-            <w:r>
-              <w:rPr>
-                <w:rFonts w:ascii="Leelawadee" w:hAnsi="Leelawadee" w:cs="Leelawadee"/>
-                <w:sz w:val="26"/>
-                <w:szCs w:val="26"/>
-              </w:rPr>
-              <w:t xml:space="preserve"> Gaming Wireless Bluetooth Headphones are compatible with iPhone, Samsung, </w:t>
-            </w:r>
-            <w:proofErr w:type="spellStart"/>
-            <w:r>
-              <w:rPr>
-                <w:rFonts w:ascii="Leelawadee" w:hAnsi="Leelawadee" w:cs="Leelawadee"/>
-                <w:sz w:val="26"/>
-                <w:szCs w:val="26"/>
-              </w:rPr>
-              <w:t>Oppo</w:t>
-            </w:r>
-            <w:proofErr w:type="spellEnd"/>
-            <w:r>
-              <w:rPr>
-                <w:rFonts w:ascii="Leelawadee" w:hAnsi="Leelawadee" w:cs="Leelawadee"/>
-                <w:sz w:val="26"/>
-                <w:szCs w:val="26"/>
-              </w:rPr>
-              <w:t xml:space="preserve">, </w:t>
-            </w:r>
-            <w:proofErr w:type="spellStart"/>
-            <w:r>
-              <w:rPr>
-                <w:rFonts w:ascii="Leelawadee" w:hAnsi="Leelawadee" w:cs="Leelawadee"/>
-                <w:sz w:val="26"/>
-                <w:szCs w:val="26"/>
-              </w:rPr>
-              <w:t>Realme</w:t>
-            </w:r>
-            <w:proofErr w:type="spellEnd"/>
-            <w:r>
-              <w:rPr>
-                <w:rFonts w:ascii="Leelawadee" w:hAnsi="Leelawadee" w:cs="Leelawadee"/>
-                <w:sz w:val="26"/>
-                <w:szCs w:val="26"/>
-              </w:rPr>
-              <w:t xml:space="preserve"> mobile phones, and laptops. These over-ear stereo music headsets feature a</w:t>
-            </w:r>
-            <w:r>
-              <w:rPr>
-                <w:rFonts w:ascii="Leelawadee" w:hAnsi="Leelawadee" w:cs="Leelawadee"/>
-                <w:sz w:val="26"/>
-                <w:szCs w:val="26"/>
-              </w:rPr>
-              <w:t xml:space="preserve"> micro TF slot and come in blue</w:t>
-            </w:r>
-          </w:p>
-          <w:p>
-            <w:pPr>
-              <w:spacing w:line="276" w:lineRule="auto"/>
-              <w:jc w:val="both"/>
-              <w:rPr>
-                <w:rFonts w:ascii="Leelawadee" w:hAnsi="Leelawadee" w:cs="Leelawadee"/>
-                <w:sz w:val="26"/>
-                <w:szCs w:val="26"/>
-              </w:rPr>
-            </w:pPr>
-            <w:hyperlink r:id="rId9" w:history="1">
-              <w:r>
-                <w:rPr>
-                  <w:rStyle w:val="Hyperlink"/>
-                  <w:rFonts w:ascii="Leelawadee" w:hAnsi="Leelawadee" w:cs="Leelawadee"/>
-                  <w:sz w:val="26"/>
-                  <w:szCs w:val="26"/>
-                </w:rPr>
-                <w:t>https://www.pexels.com/photo/macbook-pro-beside-blue-wireless-headphones-1113804/</w:t>
-              </w:r>
-            </w:hyperlink>
-          </w:p>
-          <w:p>
-            <w:pPr>
-              <w:spacing w:line="276" w:lineRule="auto"/>
-              <w:jc w:val="both"/>
-              <w:rPr>
-                <w:rFonts w:ascii="Leelawadee" w:hAnsi="Leelawadee" w:cs="Leelawadee"/>
-                <w:sz w:val="26"/>
-                <w:szCs w:val="26"/>
-              </w:rPr>
-            </w:pPr>
-          </w:p>
-          <w:p>
-            <w:pPr>
-              <w:spacing w:line="276" w:lineRule="auto"/>
-              <w:jc w:val="both"/>
-              <w:rPr>
-                <w:rFonts w:ascii="Leelawadee" w:hAnsi="Leelawadee" w:cs="Leelawadee"/>
-                <w:sz w:val="18"/>
-                <w:szCs w:val="18"/>
-              </w:rPr>
-            </w:pPr>
-            <w:hyperlink r:id="rId10" w:anchor="fromView=image_search_similar&amp;page=1&amp;position=0&amp;uuid=157e2db0-ea71-4848-b31c-d7021105719c" w:history="1">
-              <w:r>
-                <w:rPr>
-                  <w:rStyle w:val="Hyperlink"/>
-                  <w:rFonts w:ascii="Leelawadee" w:hAnsi="Leelawadee" w:cs="Leelawadee"/>
-                  <w:sz w:val="18"/>
-                  <w:szCs w:val="18"/>
-                </w:rPr>
-                <w:t>https://www.freepik.com/free-photo/blue-headphones-isolated-white-background_2559375.htm#fromView=image_search_similar&amp;page=1&amp;position=0&amp;uuid=157e2db0-ea71-4848-b31c-d7021105719c</w:t>
-              </w:r>
-            </w:hyperlink>
-          </w:p>
-          <w:p>
-            <w:pPr>
-              <w:spacing w:line="276" w:lineRule="auto"/>
-              <w:jc w:val="both"/>
-              <w:rPr>
-                <w:rFonts w:ascii="Leelawadee" w:hAnsi="Leelawadee" w:cs="Leelawadee"/>
-                <w:sz w:val="26"/>
-                <w:szCs w:val="26"/>
-              </w:rPr>
-            </w:pPr>
-          </w:p>
-          <w:p>
-            <w:pPr>
-              <w:spacing w:line="276" w:lineRule="auto"/>
-              <w:jc w:val="both"/>
-              <w:rPr>
-                <w:rFonts w:ascii="Leelawadee" w:hAnsi="Leelawadee" w:cs="Leelawadee"/>
-                <w:sz w:val="26"/>
-                <w:szCs w:val="26"/>
-              </w:rPr>
-            </w:pPr>
+              <w:t>HyperX Cloud III – Wired Gaming Headset, PC, PS5, Xbox Series X|S, Angled 53mm Drivers, DTS Spatial Audio, Memory Foam, Durable Frame, Ultra-Clear 10mm Mic, USB-C, USB-A, 3.5mm – Black</w:t>
+            </w:r>
           </w:p>
         </w:tc>
         <w:tc>
@@ -1399,7 +1361,6 @@
                 <w:sz w:val="26"/>
                 <w:szCs w:val="26"/>
               </w:rPr>
-              <w:lastRenderedPageBreak/>
               <w:t>Brand Name</w:t>
             </w:r>
             <w:r>
@@ -1512,7 +1473,6 @@
                 <w:sz w:val="26"/>
                 <w:szCs w:val="26"/>
               </w:rPr>
-              <w:lastRenderedPageBreak/>
               <w:t xml:space="preserve">Headphones Form Factor: </w:t>
             </w:r>
             <w:r>
@@ -1759,43 +1719,124 @@
                 <w:sz w:val="26"/>
                 <w:szCs w:val="26"/>
               </w:rPr>
-              <w:t>Convenient Design: This wireless headset is thoughtfully crafted for long-term use, featuring both Bluetooth and AUX connectivity options.</w:t>
-            </w:r>
-          </w:p>
-          <w:p>
-            <w:pPr>
-              <w:spacing w:line="276" w:lineRule="auto"/>
-              <w:rPr>
-                <w:rFonts w:ascii="Leelawadee" w:hAnsi="Leelawadee" w:cs="Leelawadee"/>
-                <w:sz w:val="26"/>
-                <w:szCs w:val="26"/>
-              </w:rPr>
-            </w:pPr>
-            <w:r>
-              <w:rPr>
-                <w:rFonts w:ascii="Leelawadee" w:hAnsi="Leelawadee" w:cs="Leelawadee"/>
-                <w:sz w:val="26"/>
-                <w:szCs w:val="26"/>
-              </w:rPr>
-              <w:t>Comfortable Earmuffs: The full wrap-around earmuffs provide a pressure-free fit. Made from highly elastic protein leather, they are soft, breathable, and comfortable to wear.</w:t>
-            </w:r>
-          </w:p>
-          <w:p>
-            <w:pPr>
-              <w:spacing w:line="276" w:lineRule="auto"/>
-              <w:rPr>
-                <w:rFonts w:ascii="Leelawadee" w:hAnsi="Leelawadee" w:cs="Leelawadee"/>
-                <w:sz w:val="26"/>
-                <w:szCs w:val="26"/>
-              </w:rPr>
-            </w:pPr>
-            <w:r>
-              <w:rPr>
-                <w:rFonts w:ascii="Leelawadee" w:hAnsi="Leelawadee" w:cs="Leelawadee"/>
-                <w:sz w:val="26"/>
-                <w:szCs w:val="26"/>
-              </w:rPr>
-              <w:t>Ideal Gift: A perfect choice for Christmas, Valentine's Day, Children's Day, or birthdays for family and friends. Suitable for various activities like office work, sports, school, and travel. Its lightweight design makes it portable and easy to store, ensuring effortless mobility.</w:t>
+              <w:t xml:space="preserve">Comfort is King: Comfort’s in the Cloud III’s DNA. Built for gamers who can’t have an uncomfortable headset ruin the flow of their full-combo, disrupt their </w:t>
+            </w:r>
+            <w:proofErr w:type="spellStart"/>
+            <w:r>
+              <w:rPr>
+                <w:rFonts w:ascii="Leelawadee" w:hAnsi="Leelawadee" w:cs="Leelawadee"/>
+                <w:sz w:val="26"/>
+                <w:szCs w:val="26"/>
+              </w:rPr>
+              <w:t>speedrun</w:t>
+            </w:r>
+            <w:proofErr w:type="spellEnd"/>
+            <w:r>
+              <w:rPr>
+                <w:rFonts w:ascii="Leelawadee" w:hAnsi="Leelawadee" w:cs="Leelawadee"/>
+                <w:sz w:val="26"/>
+                <w:szCs w:val="26"/>
+              </w:rPr>
+              <w:t>, or knocking them out of the zone.</w:t>
+            </w:r>
+          </w:p>
+          <w:p>
+            <w:pPr>
+              <w:spacing w:line="276" w:lineRule="auto"/>
+              <w:rPr>
+                <w:rFonts w:ascii="Leelawadee" w:hAnsi="Leelawadee" w:cs="Leelawadee"/>
+                <w:sz w:val="26"/>
+                <w:szCs w:val="26"/>
+              </w:rPr>
+            </w:pPr>
+            <w:r>
+              <w:rPr>
+                <w:rFonts w:ascii="Leelawadee" w:hAnsi="Leelawadee" w:cs="Leelawadee"/>
+                <w:sz w:val="26"/>
+                <w:szCs w:val="26"/>
+              </w:rPr>
+              <w:t>Audio Tuned for Your Entertainment: Angled 53mm drivers have been tuned by HyperX audio engineers to provide the optimal listening experience that accents the dynamic sounds of gaming.</w:t>
+            </w:r>
+          </w:p>
+          <w:p>
+            <w:pPr>
+              <w:spacing w:line="276" w:lineRule="auto"/>
+              <w:rPr>
+                <w:rFonts w:ascii="Leelawadee" w:hAnsi="Leelawadee" w:cs="Leelawadee"/>
+                <w:sz w:val="26"/>
+                <w:szCs w:val="26"/>
+              </w:rPr>
+            </w:pPr>
+            <w:r>
+              <w:rPr>
+                <w:rFonts w:ascii="Leelawadee" w:hAnsi="Leelawadee" w:cs="Leelawadee"/>
+                <w:sz w:val="26"/>
+                <w:szCs w:val="26"/>
+              </w:rPr>
+              <w:t>Upgraded Microphone for Clarity and Accuracy: Captures high-quality audio for clear voice chat and calls. The mic is noise-cancelling and features a built-in mesh filter to omit disruptive sounds and LED mic mute indicator lets you know when you’re muted.</w:t>
+            </w:r>
+          </w:p>
+          <w:p>
+            <w:pPr>
+              <w:spacing w:line="276" w:lineRule="auto"/>
+              <w:rPr>
+                <w:rFonts w:ascii="Leelawadee" w:hAnsi="Leelawadee" w:cs="Leelawadee"/>
+                <w:sz w:val="26"/>
+                <w:szCs w:val="26"/>
+              </w:rPr>
+            </w:pPr>
+            <w:r>
+              <w:rPr>
+                <w:rFonts w:ascii="Leelawadee" w:hAnsi="Leelawadee" w:cs="Leelawadee"/>
+                <w:sz w:val="26"/>
+                <w:szCs w:val="26"/>
+              </w:rPr>
+              <w:t>Durability, for the Toughest of Battles: The headset is flexible and features an aluminum frame so it’s resilient against travel, accidents, mishaps, and your ‘level-headed’ reactions to losses and defeat screens.</w:t>
+            </w:r>
+          </w:p>
+          <w:p>
+            <w:pPr>
+              <w:spacing w:line="276" w:lineRule="auto"/>
+              <w:rPr>
+                <w:rFonts w:ascii="Leelawadee" w:hAnsi="Leelawadee" w:cs="Leelawadee"/>
+                <w:sz w:val="26"/>
+                <w:szCs w:val="26"/>
+              </w:rPr>
+            </w:pPr>
+            <w:r>
+              <w:rPr>
+                <w:rFonts w:ascii="Leelawadee" w:hAnsi="Leelawadee" w:cs="Leelawadee"/>
+                <w:sz w:val="26"/>
+                <w:szCs w:val="26"/>
+              </w:rPr>
+              <w:t xml:space="preserve">DTS </w:t>
+            </w:r>
+            <w:proofErr w:type="spellStart"/>
+            <w:r>
+              <w:rPr>
+                <w:rFonts w:ascii="Leelawadee" w:hAnsi="Leelawadee" w:cs="Leelawadee"/>
+                <w:sz w:val="26"/>
+                <w:szCs w:val="26"/>
+              </w:rPr>
+              <w:t>Headphone:X</w:t>
+            </w:r>
+            <w:proofErr w:type="spellEnd"/>
+            <w:r>
+              <w:rPr>
+                <w:rFonts w:ascii="Leelawadee" w:hAnsi="Leelawadee" w:cs="Leelawadee"/>
+                <w:sz w:val="26"/>
+                <w:szCs w:val="26"/>
+              </w:rPr>
+              <w:t xml:space="preserve"> Spatial Audio: A lifetime activation of DTS Spatial </w:t>
+            </w:r>
+            <w:r>
+              <w:rPr>
+                <w:rFonts w:ascii="Leelawadee" w:hAnsi="Leelawadee" w:cs="Leelawadee"/>
+                <w:sz w:val="26"/>
+                <w:szCs w:val="26"/>
+              </w:rPr>
+              <w:lastRenderedPageBreak/>
+              <w:t>Audio will help amp up your audio advantage and immersion with its precise sound localization and virtual 3D sound stage.</w:t>
             </w:r>
           </w:p>
         </w:tc>
@@ -1829,6 +1870,7 @@
                 <w:sz w:val="26"/>
                 <w:szCs w:val="26"/>
               </w:rPr>
+              <w:lastRenderedPageBreak/>
               <w:t>4</w:t>
             </w:r>
           </w:p>
@@ -1857,7 +1899,7 @@
                 <w:sz w:val="26"/>
                 <w:szCs w:val="26"/>
               </w:rPr>
-              <w:t xml:space="preserve">SODO SD1102 Wireless Headset: Bluetooth V5.3 with External Microphone, Hi-Res Stereo Sound, </w:t>
+              <w:t xml:space="preserve">Logitech G432 Wired Gaming Headset, 7.1 Surround Sound, DTS </w:t>
             </w:r>
             <w:proofErr w:type="spellStart"/>
             <w:r>
@@ -1866,7 +1908,7 @@
                 <w:sz w:val="26"/>
                 <w:szCs w:val="26"/>
               </w:rPr>
-              <w:t>HiFi</w:t>
+              <w:t>Headphone:X</w:t>
             </w:r>
             <w:proofErr w:type="spellEnd"/>
             <w:r>
@@ -1875,71 +1917,10 @@
                 <w:sz w:val="26"/>
                 <w:szCs w:val="26"/>
               </w:rPr>
-              <w:t xml:space="preserve"> Quality, SD Card Support, Over</w:t>
-            </w:r>
-            <w:r>
-              <w:rPr>
-                <w:rFonts w:ascii="Leelawadee" w:hAnsi="Leelawadee" w:cs="Leelawadee"/>
-                <w:sz w:val="26"/>
-                <w:szCs w:val="26"/>
-              </w:rPr>
-              <w:t>-Ear Design, Available in Black</w:t>
-            </w:r>
-          </w:p>
-          <w:p>
-            <w:pPr>
-              <w:spacing w:line="276" w:lineRule="auto"/>
-              <w:jc w:val="both"/>
-              <w:rPr>
-                <w:rFonts w:ascii="Leelawadee" w:hAnsi="Leelawadee" w:cs="Leelawadee"/>
-                <w:sz w:val="26"/>
-                <w:szCs w:val="26"/>
-              </w:rPr>
-            </w:pPr>
-          </w:p>
-          <w:p>
-            <w:pPr>
-              <w:spacing w:line="276" w:lineRule="auto"/>
-              <w:jc w:val="both"/>
-              <w:rPr>
-                <w:rFonts w:ascii="Leelawadee" w:hAnsi="Leelawadee" w:cs="Leelawadee"/>
-                <w:sz w:val="26"/>
-                <w:szCs w:val="26"/>
-              </w:rPr>
-            </w:pPr>
-            <w:hyperlink r:id="rId11" w:history="1">
-              <w:r>
-                <w:rPr>
-                  <w:rStyle w:val="Hyperlink"/>
-                  <w:rFonts w:ascii="Leelawadee" w:hAnsi="Leelawadee" w:cs="Leelawadee"/>
-                  <w:sz w:val="26"/>
-                  <w:szCs w:val="26"/>
-                </w:rPr>
-                <w:t>https://www.pexels.com/photo/close-up-shot-of-black-headphones-9058883/</w:t>
-              </w:r>
-            </w:hyperlink>
-          </w:p>
-          <w:p>
-            <w:pPr>
-              <w:spacing w:line="276" w:lineRule="auto"/>
-              <w:jc w:val="both"/>
-              <w:rPr>
-                <w:rFonts w:ascii="Leelawadee" w:hAnsi="Leelawadee" w:cs="Leelawadee"/>
-                <w:sz w:val="26"/>
-                <w:szCs w:val="26"/>
-              </w:rPr>
-            </w:pPr>
-          </w:p>
-          <w:p>
-            <w:pPr>
-              <w:spacing w:line="276" w:lineRule="auto"/>
-              <w:jc w:val="both"/>
-              <w:rPr>
-                <w:rFonts w:ascii="Leelawadee" w:hAnsi="Leelawadee" w:cs="Leelawadee"/>
-                <w:sz w:val="26"/>
-                <w:szCs w:val="26"/>
-              </w:rPr>
-            </w:pPr>
+              <w:t xml:space="preserve"> 2.0, Flip-to-Mute Mic, PC (Leatherette)</w:t>
+            </w:r>
+            <w:bookmarkStart w:id="0" w:name="_GoBack"/>
+            <w:bookmarkEnd w:id="0"/>
           </w:p>
         </w:tc>
         <w:tc>
@@ -2214,7 +2195,6 @@
                 <w:sz w:val="26"/>
                 <w:szCs w:val="26"/>
               </w:rPr>
-              <w:lastRenderedPageBreak/>
               <w:t xml:space="preserve">Age Range Description: </w:t>
             </w:r>
             <w:r>
@@ -2603,7 +2583,7 @@
                 <w:szCs w:val="26"/>
               </w:rPr>
             </w:pPr>
-            <w:hyperlink r:id="rId12" w:history="1">
+            <w:hyperlink r:id="rId9" w:history="1">
               <w:r>
                 <w:rPr>
                   <w:rStyle w:val="Hyperlink"/>
@@ -2870,6 +2850,7 @@
                 <w:sz w:val="26"/>
                 <w:szCs w:val="26"/>
               </w:rPr>
+              <w:lastRenderedPageBreak/>
               <w:t xml:space="preserve">Material: </w:t>
             </w:r>
             <w:r>
@@ -3031,16 +3012,7 @@
                 <w:sz w:val="26"/>
                 <w:szCs w:val="26"/>
               </w:rPr>
-              <w:t xml:space="preserve">Ideal Gift: A great present for Christmas, Valentine's Day, Children's Day, or birthdays. Suitable for office work, sports, school, and travel. Portable: Lightweight and </w:t>
-            </w:r>
-            <w:r>
-              <w:rPr>
-                <w:rFonts w:ascii="Leelawadee" w:hAnsi="Leelawadee" w:cs="Leelawadee"/>
-                <w:sz w:val="26"/>
-                <w:szCs w:val="26"/>
-              </w:rPr>
-              <w:lastRenderedPageBreak/>
-              <w:t>compact, making them easy to carry and store.</w:t>
+              <w:t>Ideal Gift: A great present for Christmas, Valentine's Day, Children's Day, or birthdays. Suitable for office work, sports, school, and travel. Portable: Lightweight and compact, making them easy to carry and store.</w:t>
             </w:r>
           </w:p>
         </w:tc>
@@ -4267,7 +4239,7 @@
 </file>
 
 <file path=customXml/itemProps1.xml><?xml version="1.0" encoding="utf-8"?>
-<ds:datastoreItem xmlns:ds="http://schemas.openxmlformats.org/officeDocument/2006/customXml" ds:itemID="{410A68A8-DDE0-45AF-8143-4B84B1884EE7}">
+<ds:datastoreItem xmlns:ds="http://schemas.openxmlformats.org/officeDocument/2006/customXml" ds:itemID="{F0E6ED49-F9A4-4670-9833-27E9DE46384E}">
   <ds:schemaRefs>
     <ds:schemaRef ds:uri="http://schemas.openxmlformats.org/officeDocument/2006/bibliography"/>
   </ds:schemaRefs>

</xml_diff>

<commit_message>
Cropping and converting from jpg to png products images of amfm_radios
</commit_message>
<xml_diff>
--- a/admin/inc/images/electronics/portable_sound_&_vision/accessories/headphone,earbuds&accessories/headphones&earbuds/Over-Ear_Headphones/all Over-Ear Headphones.docx
+++ b/admin/inc/images/electronics/portable_sound_&_vision/accessories/headphone,earbuds&accessories/headphones&earbuds/Over-Ear_Headphones/all Over-Ear Headphones.docx
@@ -1919,8 +1919,6 @@
               </w:rPr>
               <w:t xml:space="preserve"> 2.0, Flip-to-Mute Mic, PC (Leatherette)</w:t>
             </w:r>
-            <w:bookmarkStart w:id="0" w:name="_GoBack"/>
-            <w:bookmarkEnd w:id="0"/>
           </w:p>
         </w:tc>
         <w:tc>
@@ -2312,22 +2310,35 @@
                 <w:szCs w:val="26"/>
               </w:rPr>
             </w:pPr>
-            <w:r>
-              <w:rPr>
-                <w:rFonts w:ascii="Leelawadee" w:hAnsi="Leelawadee" w:cs="Leelawadee"/>
-                <w:sz w:val="26"/>
-                <w:szCs w:val="26"/>
-              </w:rPr>
-              <w:t>-</w:t>
-            </w:r>
-            <w:r>
-              <w:rPr>
-                <w:rFonts w:ascii="Leelawadee" w:hAnsi="Leelawadee" w:cs="Leelawadee"/>
-                <w:sz w:val="26"/>
-                <w:szCs w:val="26"/>
-              </w:rPr>
-              <w:t>Hi-Fi HD Stereo Headphones</w:t>
-            </w:r>
+            <w:bookmarkStart w:id="0" w:name="_GoBack"/>
+            <w:r>
+              <w:rPr>
+                <w:rFonts w:ascii="Leelawadee" w:hAnsi="Leelawadee" w:cs="Leelawadee"/>
+                <w:sz w:val="26"/>
+                <w:szCs w:val="26"/>
+              </w:rPr>
+              <w:t xml:space="preserve">Frequency Response: 20Hz-20KHz.Headphones fit </w:t>
+            </w:r>
+            <w:proofErr w:type="spellStart"/>
+            <w:proofErr w:type="gramStart"/>
+            <w:r>
+              <w:rPr>
+                <w:rFonts w:ascii="Leelawadee" w:hAnsi="Leelawadee" w:cs="Leelawadee"/>
+                <w:sz w:val="26"/>
+                <w:szCs w:val="26"/>
+              </w:rPr>
+              <w:t>type:On</w:t>
+            </w:r>
+            <w:proofErr w:type="gramEnd"/>
+            <w:r>
+              <w:rPr>
+                <w:rFonts w:ascii="Leelawadee" w:hAnsi="Leelawadee" w:cs="Leelawadee"/>
+                <w:sz w:val="26"/>
+                <w:szCs w:val="26"/>
+              </w:rPr>
+              <w:t>-Ear</w:t>
+            </w:r>
+            <w:proofErr w:type="spellEnd"/>
           </w:p>
           <w:p>
             <w:pPr>
@@ -2345,15 +2356,15 @@
                 <w:sz w:val="26"/>
                 <w:szCs w:val="26"/>
               </w:rPr>
-              <w:t>-</w:t>
-            </w:r>
-            <w:r>
-              <w:rPr>
-                <w:rFonts w:ascii="Leelawadee" w:hAnsi="Leelawadee" w:cs="Leelawadee"/>
-                <w:sz w:val="26"/>
-                <w:szCs w:val="26"/>
-              </w:rPr>
-              <w:t>Convenient and Hassle Free</w:t>
+              <w:t>Large 50 millimeter audio drivers produce great sound for a more immersive gaming experience</w:t>
+            </w:r>
+            <w:r>
+              <w:rPr>
+                <w:rFonts w:ascii="Leelawadee" w:hAnsi="Leelawadee" w:cs="Leelawadee"/>
+                <w:sz w:val="26"/>
+                <w:szCs w:val="26"/>
+              </w:rPr>
+              <w:t>.</w:t>
             </w:r>
           </w:p>
           <w:p>
@@ -2372,15 +2383,15 @@
                 <w:sz w:val="26"/>
                 <w:szCs w:val="26"/>
               </w:rPr>
-              <w:t>-</w:t>
-            </w:r>
-            <w:r>
-              <w:rPr>
-                <w:rFonts w:ascii="Leelawadee" w:hAnsi="Leelawadee" w:cs="Leelawadee"/>
-                <w:sz w:val="26"/>
-                <w:szCs w:val="26"/>
-              </w:rPr>
-              <w:t>Bluetooth Speaker</w:t>
+              <w:t>Advanced DTS Headphone: X 2; 0 surround sound creates precise positional audio and a 3D soundscape</w:t>
+            </w:r>
+            <w:r>
+              <w:rPr>
+                <w:rFonts w:ascii="Leelawadee" w:hAnsi="Leelawadee" w:cs="Leelawadee"/>
+                <w:sz w:val="26"/>
+                <w:szCs w:val="26"/>
+              </w:rPr>
+              <w:t>.</w:t>
             </w:r>
           </w:p>
           <w:p>
@@ -2399,15 +2410,7 @@
                 <w:sz w:val="26"/>
                 <w:szCs w:val="26"/>
               </w:rPr>
-              <w:t>-</w:t>
-            </w:r>
-            <w:r>
-              <w:rPr>
-                <w:rFonts w:ascii="Leelawadee" w:hAnsi="Leelawadee" w:cs="Leelawadee"/>
-                <w:sz w:val="26"/>
-                <w:szCs w:val="26"/>
-              </w:rPr>
-              <w:t>Easy and effective dual system action</w:t>
+              <w:t>6 millimeter flip to mute mic with volume control at your fingertips</w:t>
             </w:r>
           </w:p>
           <w:p>
@@ -2426,15 +2429,15 @@
                 <w:sz w:val="26"/>
                 <w:szCs w:val="26"/>
               </w:rPr>
-              <w:t>-</w:t>
-            </w:r>
-            <w:r>
-              <w:rPr>
-                <w:rFonts w:ascii="Leelawadee" w:hAnsi="Leelawadee" w:cs="Leelawadee"/>
-                <w:sz w:val="26"/>
-                <w:szCs w:val="26"/>
-              </w:rPr>
-              <w:t>Broadcast time: 8 hours</w:t>
+              <w:t>Connects to PC, mobile devices and game consoles via simple 3.5 millimeter or USB DAC input</w:t>
+            </w:r>
+            <w:r>
+              <w:rPr>
+                <w:rFonts w:ascii="Leelawadee" w:hAnsi="Leelawadee" w:cs="Leelawadee"/>
+                <w:sz w:val="26"/>
+                <w:szCs w:val="26"/>
+              </w:rPr>
+              <w:t>.</w:t>
             </w:r>
           </w:p>
           <w:p>
@@ -2453,53 +2456,17 @@
                 <w:sz w:val="26"/>
                 <w:szCs w:val="26"/>
               </w:rPr>
-              <w:t>-</w:t>
-            </w:r>
-            <w:r>
-              <w:rPr>
-                <w:rFonts w:ascii="Leelawadee" w:hAnsi="Leelawadee" w:cs="Leelawadee"/>
-                <w:sz w:val="26"/>
-                <w:szCs w:val="26"/>
-              </w:rPr>
-              <w:t>Bluetooth v5.3</w:t>
-            </w:r>
-          </w:p>
-          <w:p>
-            <w:pPr>
-              <w:spacing w:line="276" w:lineRule="auto"/>
-              <w:ind w:left="133"/>
-              <w:rPr>
-                <w:rFonts w:ascii="Leelawadee" w:hAnsi="Leelawadee" w:cs="Leelawadee"/>
-                <w:sz w:val="26"/>
-                <w:szCs w:val="26"/>
-              </w:rPr>
-            </w:pPr>
-            <w:r>
-              <w:rPr>
-                <w:rFonts w:ascii="Leelawadee" w:hAnsi="Leelawadee" w:cs="Leelawadee"/>
-                <w:sz w:val="26"/>
-                <w:szCs w:val="26"/>
-              </w:rPr>
-              <w:t>-</w:t>
-            </w:r>
-            <w:proofErr w:type="spellStart"/>
-            <w:r>
-              <w:rPr>
-                <w:rFonts w:ascii="Leelawadee" w:hAnsi="Leelawadee" w:cs="Leelawadee"/>
-                <w:sz w:val="26"/>
-                <w:szCs w:val="26"/>
-              </w:rPr>
-              <w:t>SoDo</w:t>
-            </w:r>
-            <w:proofErr w:type="spellEnd"/>
-            <w:r>
-              <w:rPr>
-                <w:rFonts w:ascii="Leelawadee" w:hAnsi="Leelawadee" w:cs="Leelawadee"/>
-                <w:sz w:val="26"/>
-                <w:szCs w:val="26"/>
-              </w:rPr>
-              <w:t xml:space="preserve"> 1102</w:t>
-            </w:r>
+              <w:t>Premium leatherette ear pads and headband for comfortable gaming</w:t>
+            </w:r>
+            <w:r>
+              <w:rPr>
+                <w:rFonts w:ascii="Leelawadee" w:hAnsi="Leelawadee" w:cs="Leelawadee"/>
+                <w:sz w:val="26"/>
+                <w:szCs w:val="26"/>
+              </w:rPr>
+              <w:t>.</w:t>
+            </w:r>
+            <w:bookmarkEnd w:id="0"/>
           </w:p>
         </w:tc>
       </w:tr>
@@ -2616,6 +2583,7 @@
                 <w:sz w:val="26"/>
                 <w:szCs w:val="26"/>
               </w:rPr>
+              <w:lastRenderedPageBreak/>
               <w:t>EGP329.00</w:t>
             </w:r>
           </w:p>
@@ -2747,6 +2715,7 @@
                 <w:sz w:val="26"/>
                 <w:szCs w:val="26"/>
               </w:rPr>
+              <w:lastRenderedPageBreak/>
               <w:t xml:space="preserve">Included Components: </w:t>
             </w:r>
             <w:r>
@@ -2850,7 +2819,6 @@
                 <w:sz w:val="26"/>
                 <w:szCs w:val="26"/>
               </w:rPr>
-              <w:lastRenderedPageBreak/>
               <w:t xml:space="preserve">Material: </w:t>
             </w:r>
             <w:r>
@@ -4239,7 +4207,7 @@
 </file>
 
 <file path=customXml/itemProps1.xml><?xml version="1.0" encoding="utf-8"?>
-<ds:datastoreItem xmlns:ds="http://schemas.openxmlformats.org/officeDocument/2006/customXml" ds:itemID="{F0E6ED49-F9A4-4670-9833-27E9DE46384E}">
+<ds:datastoreItem xmlns:ds="http://schemas.openxmlformats.org/officeDocument/2006/customXml" ds:itemID="{BA2AE390-580C-42FB-94BA-BA89D63C3403}">
   <ds:schemaRefs>
     <ds:schemaRef ds:uri="http://schemas.openxmlformats.org/officeDocument/2006/bibliography"/>
   </ds:schemaRefs>

</xml_diff>